<commit_message>
reg beta interp typo no mas
</commit_message>
<xml_diff>
--- a/_build/04/ML workflow.docx
+++ b/_build/04/ML workflow.docx
@@ -8,7 +8,13 @@
           <w:noProof/>
         </w:rPr>
       </w:pPr>
-      <w:bookmarkStart w:id="0" w:name="_GoBack"/>
+    </w:p>
+    <w:p>
+      <w:pPr>
+        <w:rPr>
+          <w:noProof/>
+        </w:rPr>
+      </w:pPr>
       <w:r>
         <w:rPr>
           <w:noProof/>
@@ -16,8 +22,8 @@
         <mc:AlternateContent>
           <mc:Choice Requires="wpc">
             <w:drawing>
-              <wp:inline distT="0" distB="0" distL="0" distR="0" wp14:anchorId="5BE7E024" wp14:editId="60D60696">
-                <wp:extent cx="5486400" cy="7315200"/>
+              <wp:inline distT="0" distB="0" distL="0" distR="0" wp14:anchorId="5BE7E024" wp14:editId="3DACE9AA">
+                <wp:extent cx="5743574" cy="5705474"/>
                 <wp:effectExtent l="0" t="0" r="0" b="0"/>
                 <wp:docPr id="30" name="Canvas 30"/>
                 <wp:cNvGraphicFramePr>
@@ -34,7 +40,7 @@
                       <wpc:whole/>
                       <pic:pic xmlns:pic="http://schemas.openxmlformats.org/drawingml/2006/picture">
                         <pic:nvPicPr>
-                          <pic:cNvPr id="31" name="Picture 31"/>
+                          <pic:cNvPr id="32" name="Picture 32"/>
                           <pic:cNvPicPr>
                             <a:picLocks noChangeAspect="1"/>
                           </pic:cNvPicPr>
@@ -48,7 +54,7 @@
                         <pic:spPr>
                           <a:xfrm>
                             <a:off x="0" y="0"/>
-                            <a:ext cx="5486400" cy="5206525"/>
+                            <a:ext cx="5742940" cy="5524500"/>
                           </a:xfrm>
                           <a:prstGeom prst="rect">
                             <a:avLst/>
@@ -63,7 +69,7 @@
           </mc:Choice>
           <mc:Fallback>
             <w:pict>
-              <v:group w14:anchorId="644A9780" id="Canvas 30" o:spid="_x0000_s1026" editas="canvas" style="width:6in;height:8in;mso-position-horizontal-relative:char;mso-position-vertical-relative:line" coordsize="54864,73152" o:gfxdata="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">
+              <v:group w14:anchorId="566F474F" id="Canvas 30" o:spid="_x0000_s1026" editas="canvas" style="width:452.25pt;height:449.25pt;mso-position-horizontal-relative:char;mso-position-vertical-relative:line" coordsize="57429,57048" o:gfxdata="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">
                 <v:shapetype id="_x0000_t75" coordsize="21600,21600" o:spt="75" o:preferrelative="t" path="m@4@5l@4@11@9@11@9@5xe" filled="f" stroked="f">
                   <v:stroke joinstyle="miter"/>
                   <v:formulas>
@@ -83,11 +89,11 @@
                   <v:path o:extrusionok="f" gradientshapeok="t" o:connecttype="rect"/>
                   <o:lock v:ext="edit" aspectratio="t"/>
                 </v:shapetype>
-                <v:shape id="_x0000_s1027" type="#_x0000_t75" style="position:absolute;width:54864;height:73152;visibility:visible;mso-wrap-style:square" filled="t">
+                <v:shape id="_x0000_s1027" type="#_x0000_t75" style="position:absolute;width:57429;height:57048;visibility:visible;mso-wrap-style:square" filled="t">
                   <v:fill o:detectmouseclick="t"/>
                   <v:path o:connecttype="none"/>
                 </v:shape>
-                <v:shape id="Picture 31" o:spid="_x0000_s1028" type="#_x0000_t75" style="position:absolute;width:54864;height:52065;visibility:visible;mso-wrap-style:square" o:gfxdata="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">
+                <v:shape id="Picture 32" o:spid="_x0000_s1028" type="#_x0000_t75" style="position:absolute;width:57429;height:55245;visibility:visible;mso-wrap-style:square" o:gfxdata="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">
                   <v:imagedata r:id="rId5" o:title=""/>
                 </v:shape>
                 <w10:anchorlock/>
@@ -96,6 +102,7 @@
           </mc:Fallback>
         </mc:AlternateContent>
       </w:r>
+      <w:bookmarkStart w:id="0" w:name="_GoBack"/>
       <w:bookmarkEnd w:id="0"/>
       <w:r>
         <w:rPr>
@@ -110,6 +117,370 @@
           <w:noProof/>
         </w:rPr>
         <w:lastRenderedPageBreak/>
+        <w:drawing>
+          <wp:inline distT="0" distB="0" distL="0" distR="0" wp14:anchorId="4A237237" wp14:editId="2C745846">
+            <wp:extent cx="5742940" cy="5706110"/>
+            <wp:effectExtent l="0" t="0" r="0" b="8890"/>
+            <wp:docPr id="33" name="Picture 33"/>
+            <wp:cNvGraphicFramePr>
+              <a:graphicFrameLocks xmlns:a="http://schemas.openxmlformats.org/drawingml/2006/main" noChangeAspect="1"/>
+            </wp:cNvGraphicFramePr>
+            <a:graphic xmlns:a="http://schemas.openxmlformats.org/drawingml/2006/main">
+              <a:graphicData uri="http://schemas.openxmlformats.org/drawingml/2006/picture">
+                <pic:pic xmlns:pic="http://schemas.openxmlformats.org/drawingml/2006/picture">
+                  <pic:nvPicPr>
+                    <pic:cNvPr id="0" name="Picture 3"/>
+                    <pic:cNvPicPr>
+                      <a:picLocks noChangeAspect="1" noChangeArrowheads="1"/>
+                    </pic:cNvPicPr>
+                  </pic:nvPicPr>
+                  <pic:blipFill>
+                    <a:blip r:embed="rId6">
+                      <a:extLst>
+                        <a:ext uri="{28A0092B-C50C-407E-A947-70E740481C1C}">
+                          <a14:useLocalDpi xmlns:a14="http://schemas.microsoft.com/office/drawing/2010/main" val="0"/>
+                        </a:ext>
+                      </a:extLst>
+                    </a:blip>
+                    <a:srcRect/>
+                    <a:stretch>
+                      <a:fillRect/>
+                    </a:stretch>
+                  </pic:blipFill>
+                  <pic:spPr bwMode="auto">
+                    <a:xfrm>
+                      <a:off x="0" y="0"/>
+                      <a:ext cx="5742940" cy="5706110"/>
+                    </a:xfrm>
+                    <a:prstGeom prst="rect">
+                      <a:avLst/>
+                    </a:prstGeom>
+                    <a:noFill/>
+                  </pic:spPr>
+                </pic:pic>
+              </a:graphicData>
+            </a:graphic>
+          </wp:inline>
+        </w:drawing>
+      </w:r>
+      <w:r>
+        <w:br w:type="page"/>
+      </w:r>
+    </w:p>
+    <w:p>
+      <w:r>
+        <w:rPr>
+          <w:noProof/>
+        </w:rPr>
+        <w:lastRenderedPageBreak/>
+        <mc:AlternateContent>
+          <mc:Choice Requires="wps">
+            <w:drawing>
+              <wp:anchor distT="0" distB="0" distL="114300" distR="114300" simplePos="0" relativeHeight="251676672" behindDoc="0" locked="0" layoutInCell="1" allowOverlap="1" wp14:anchorId="760957E2" wp14:editId="657069D7">
+                <wp:simplePos x="0" y="0"/>
+                <wp:positionH relativeFrom="column">
+                  <wp:posOffset>800100</wp:posOffset>
+                </wp:positionH>
+                <wp:positionV relativeFrom="paragraph">
+                  <wp:posOffset>2743200</wp:posOffset>
+                </wp:positionV>
+                <wp:extent cx="1714500" cy="696595"/>
+                <wp:effectExtent l="0" t="0" r="19050" b="27305"/>
+                <wp:wrapNone/>
+                <wp:docPr id="14" name="Flowchart: Process 14"/>
+                <wp:cNvGraphicFramePr/>
+                <a:graphic xmlns:a="http://schemas.openxmlformats.org/drawingml/2006/main">
+                  <a:graphicData uri="http://schemas.microsoft.com/office/word/2010/wordprocessingShape">
+                    <wps:wsp>
+                      <wps:cNvSpPr/>
+                      <wps:spPr>
+                        <a:xfrm>
+                          <a:off x="0" y="0"/>
+                          <a:ext cx="1714500" cy="696595"/>
+                        </a:xfrm>
+                        <a:prstGeom prst="flowChartProcess">
+                          <a:avLst/>
+                        </a:prstGeom>
+                      </wps:spPr>
+                      <wps:style>
+                        <a:lnRef idx="2">
+                          <a:schemeClr val="dk1">
+                            <a:shade val="50000"/>
+                          </a:schemeClr>
+                        </a:lnRef>
+                        <a:fillRef idx="1">
+                          <a:schemeClr val="dk1"/>
+                        </a:fillRef>
+                        <a:effectRef idx="0">
+                          <a:schemeClr val="dk1"/>
+                        </a:effectRef>
+                        <a:fontRef idx="minor">
+                          <a:schemeClr val="lt1"/>
+                        </a:fontRef>
+                      </wps:style>
+                      <wps:txbx>
+                        <w:txbxContent>
+                          <w:p>
+                            <w:pPr>
+                              <w:pStyle w:val="NoSpacing"/>
+                              <w:jc w:val="center"/>
+                            </w:pPr>
+                            <w:r>
+                              <w:t>4</w:t>
+                            </w:r>
+                            <w:r>
+                              <w:t xml:space="preserve">. </w:t>
+                            </w:r>
+                            <w:r>
+                              <w:t xml:space="preserve"> Pick model</w:t>
+                            </w:r>
+                          </w:p>
+                          <w:p>
+                            <w:pPr>
+                              <w:pStyle w:val="NoSpacing"/>
+                              <w:jc w:val="center"/>
+                            </w:pPr>
+                            <w:r>
+                              <w:t xml:space="preserve">5. </w:t>
+                            </w:r>
+                            <w:r>
+                              <w:t>Train</w:t>
+                            </w:r>
+                            <w:r>
+                              <w:t>,</w:t>
+                            </w:r>
+                            <w:r>
+                              <w:t xml:space="preserve"> test</w:t>
+                            </w:r>
+                            <w:r>
+                              <w:t>,</w:t>
+                            </w:r>
+                            <w:r>
+                              <w:t xml:space="preserve"> </w:t>
+                            </w:r>
+                            <w:r>
+                              <w:t>e</w:t>
+                            </w:r>
+                            <w:r>
+                              <w:t>valuate</w:t>
+                            </w:r>
+                          </w:p>
+                          <w:p>
+                            <w:pPr>
+                              <w:pStyle w:val="NoSpacing"/>
+                              <w:jc w:val="center"/>
+                              <w:rPr>
+                                <w:color w:val="FFC000" w:themeColor="accent4"/>
+                              </w:rPr>
+                            </w:pPr>
+                            <w:r>
+                              <w:rPr>
+                                <w:color w:val="FFC000" w:themeColor="accent4"/>
+                              </w:rPr>
+                              <w:t>20% of time here</w:t>
+                            </w:r>
+                          </w:p>
+                          <w:p>
+                            <w:pPr>
+                              <w:pStyle w:val="NoSpacing"/>
+                              <w:jc w:val="center"/>
+                            </w:pPr>
+                          </w:p>
+                          <w:p>
+                            <w:pPr>
+                              <w:pStyle w:val="NoSpacing"/>
+                            </w:pPr>
+                          </w:p>
+                        </w:txbxContent>
+                      </wps:txbx>
+                      <wps:bodyPr rot="0" spcFirstLastPara="0" vertOverflow="overflow" horzOverflow="overflow" vert="horz" wrap="square" lIns="91440" tIns="45720" rIns="91440" bIns="45720" numCol="1" spcCol="0" rtlCol="0" fromWordArt="0" anchor="ctr" anchorCtr="0" forceAA="0" compatLnSpc="1">
+                        <a:prstTxWarp prst="textNoShape">
+                          <a:avLst/>
+                        </a:prstTxWarp>
+                        <a:noAutofit/>
+                      </wps:bodyPr>
+                    </wps:wsp>
+                  </a:graphicData>
+                </a:graphic>
+                <wp14:sizeRelH relativeFrom="margin">
+                  <wp14:pctWidth>0</wp14:pctWidth>
+                </wp14:sizeRelH>
+                <wp14:sizeRelV relativeFrom="margin">
+                  <wp14:pctHeight>0</wp14:pctHeight>
+                </wp14:sizeRelV>
+              </wp:anchor>
+            </w:drawing>
+          </mc:Choice>
+          <mc:Fallback>
+            <w:pict>
+              <v:shapetype w14:anchorId="760957E2" id="_x0000_t109" coordsize="21600,21600" o:spt="109" path="m,l,21600r21600,l21600,xe">
+                <v:stroke joinstyle="miter"/>
+                <v:path gradientshapeok="t" o:connecttype="rect"/>
+              </v:shapetype>
+              <v:shape id="Flowchart: Process 14" o:spid="_x0000_s1026" type="#_x0000_t109" style="position:absolute;margin-left:63pt;margin-top:3in;width:135pt;height:54.85pt;z-index:251676672;visibility:visible;mso-wrap-style:square;mso-width-percent:0;mso-height-percent:0;mso-wrap-distance-left:9pt;mso-wrap-distance-top:0;mso-wrap-distance-right:9pt;mso-wrap-distance-bottom:0;mso-position-horizontal:absolute;mso-position-horizontal-relative:text;mso-position-vertical:absolute;mso-position-vertical-relative:text;mso-width-percent:0;mso-height-percent:0;mso-width-relative:margin;mso-height-relative:margin;v-text-anchor:middle" o:gfxdata="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" fillcolor="black [3200]" strokecolor="black [1600]" strokeweight="1pt">
+                <v:textbox>
+                  <w:txbxContent>
+                    <w:p>
+                      <w:pPr>
+                        <w:pStyle w:val="NoSpacing"/>
+                        <w:jc w:val="center"/>
+                      </w:pPr>
+                      <w:r>
+                        <w:t>4</w:t>
+                      </w:r>
+                      <w:r>
+                        <w:t xml:space="preserve">. </w:t>
+                      </w:r>
+                      <w:r>
+                        <w:t xml:space="preserve"> Pick model</w:t>
+                      </w:r>
+                    </w:p>
+                    <w:p>
+                      <w:pPr>
+                        <w:pStyle w:val="NoSpacing"/>
+                        <w:jc w:val="center"/>
+                      </w:pPr>
+                      <w:r>
+                        <w:t xml:space="preserve">5. </w:t>
+                      </w:r>
+                      <w:r>
+                        <w:t>Train</w:t>
+                      </w:r>
+                      <w:r>
+                        <w:t>,</w:t>
+                      </w:r>
+                      <w:r>
+                        <w:t xml:space="preserve"> test</w:t>
+                      </w:r>
+                      <w:r>
+                        <w:t>,</w:t>
+                      </w:r>
+                      <w:r>
+                        <w:t xml:space="preserve"> </w:t>
+                      </w:r>
+                      <w:r>
+                        <w:t>e</w:t>
+                      </w:r>
+                      <w:r>
+                        <w:t>valuate</w:t>
+                      </w:r>
+                    </w:p>
+                    <w:p>
+                      <w:pPr>
+                        <w:pStyle w:val="NoSpacing"/>
+                        <w:jc w:val="center"/>
+                        <w:rPr>
+                          <w:color w:val="FFC000" w:themeColor="accent4"/>
+                        </w:rPr>
+                      </w:pPr>
+                      <w:r>
+                        <w:rPr>
+                          <w:color w:val="FFC000" w:themeColor="accent4"/>
+                        </w:rPr>
+                        <w:t>20% of time here</w:t>
+                      </w:r>
+                    </w:p>
+                    <w:p>
+                      <w:pPr>
+                        <w:pStyle w:val="NoSpacing"/>
+                        <w:jc w:val="center"/>
+                      </w:pPr>
+                    </w:p>
+                    <w:p>
+                      <w:pPr>
+                        <w:pStyle w:val="NoSpacing"/>
+                      </w:pPr>
+                    </w:p>
+                  </w:txbxContent>
+                </v:textbox>
+              </v:shape>
+            </w:pict>
+          </mc:Fallback>
+        </mc:AlternateContent>
+      </w:r>
+      <w:r>
+        <w:rPr>
+          <w:noProof/>
+        </w:rPr>
+        <mc:AlternateContent>
+          <mc:Choice Requires="wps">
+            <w:drawing>
+              <wp:anchor distT="0" distB="0" distL="114300" distR="114300" simplePos="0" relativeHeight="251677696" behindDoc="0" locked="0" layoutInCell="1" allowOverlap="1" wp14:anchorId="69C64C8C" wp14:editId="2DE54D7E">
+                <wp:simplePos x="0" y="0"/>
+                <wp:positionH relativeFrom="column">
+                  <wp:posOffset>1656715</wp:posOffset>
+                </wp:positionH>
+                <wp:positionV relativeFrom="paragraph">
+                  <wp:posOffset>2514600</wp:posOffset>
+                </wp:positionV>
+                <wp:extent cx="0" cy="228600"/>
+                <wp:effectExtent l="57150" t="0" r="57150" b="38100"/>
+                <wp:wrapNone/>
+                <wp:docPr id="15" name="Straight Arrow Connector 15"/>
+                <wp:cNvGraphicFramePr/>
+                <a:graphic xmlns:a="http://schemas.openxmlformats.org/drawingml/2006/main">
+                  <a:graphicData uri="http://schemas.microsoft.com/office/word/2010/wordprocessingShape">
+                    <wps:wsp>
+                      <wps:cNvCnPr/>
+                      <wps:spPr>
+                        <a:xfrm>
+                          <a:off x="0" y="0"/>
+                          <a:ext cx="0" cy="228600"/>
+                        </a:xfrm>
+                        <a:prstGeom prst="straightConnector1">
+                          <a:avLst/>
+                        </a:prstGeom>
+                        <a:ln w="28575">
+                          <a:solidFill>
+                            <a:schemeClr val="tx1"/>
+                          </a:solidFill>
+                          <a:tailEnd type="triangle"/>
+                        </a:ln>
+                      </wps:spPr>
+                      <wps:style>
+                        <a:lnRef idx="1">
+                          <a:schemeClr val="accent1"/>
+                        </a:lnRef>
+                        <a:fillRef idx="0">
+                          <a:schemeClr val="accent1"/>
+                        </a:fillRef>
+                        <a:effectRef idx="0">
+                          <a:schemeClr val="accent1"/>
+                        </a:effectRef>
+                        <a:fontRef idx="minor">
+                          <a:schemeClr val="tx1"/>
+                        </a:fontRef>
+                      </wps:style>
+                      <wps:bodyPr/>
+                    </wps:wsp>
+                  </a:graphicData>
+                </a:graphic>
+                <wp14:sizeRelH relativeFrom="margin">
+                  <wp14:pctWidth>0</wp14:pctWidth>
+                </wp14:sizeRelH>
+                <wp14:sizeRelV relativeFrom="margin">
+                  <wp14:pctHeight>0</wp14:pctHeight>
+                </wp14:sizeRelV>
+              </wp:anchor>
+            </w:drawing>
+          </mc:Choice>
+          <mc:Fallback>
+            <w:pict>
+              <v:shapetype w14:anchorId="6B0230A8" id="_x0000_t32" coordsize="21600,21600" o:spt="32" o:oned="t" path="m,l21600,21600e" filled="f">
+                <v:path arrowok="t" fillok="f" o:connecttype="none"/>
+                <o:lock v:ext="edit" shapetype="t"/>
+              </v:shapetype>
+              <v:shape id="Straight Arrow Connector 15" o:spid="_x0000_s1026" type="#_x0000_t32" style="position:absolute;margin-left:130.45pt;margin-top:198pt;width:0;height:18pt;z-index:251677696;visibility:visible;mso-wrap-style:square;mso-width-percent:0;mso-height-percent:0;mso-wrap-distance-left:9pt;mso-wrap-distance-top:0;mso-wrap-distance-right:9pt;mso-wrap-distance-bottom:0;mso-position-horizontal:absolute;mso-position-horizontal-relative:text;mso-position-vertical:absolute;mso-position-vertical-relative:text;mso-width-percent:0;mso-height-percent:0;mso-width-relative:margin;mso-height-relative:margin" o:gfxdata="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" strokecolor="black [3213]" strokeweight="2.25pt">
+                <v:stroke endarrow="block" joinstyle="miter"/>
+              </v:shape>
+            </w:pict>
+          </mc:Fallback>
+        </mc:AlternateContent>
+      </w:r>
+      <w:r>
+        <w:rPr>
+          <w:noProof/>
+        </w:rPr>
         <mc:AlternateContent>
           <mc:Choice Requires="wps">
             <w:drawing>
@@ -163,10 +534,7 @@
                               <w:jc w:val="center"/>
                             </w:pPr>
                             <w:r>
-                              <w:t>Testing</w:t>
-                            </w:r>
-                            <w:r>
-                              <w:t xml:space="preserve"> dataset</w:t>
+                              <w:t>Testing dataset</w:t>
                             </w:r>
                           </w:p>
                           <w:p>
@@ -206,11 +574,7 @@
           </mc:Choice>
           <mc:Fallback>
             <w:pict>
-              <v:shapetype w14:anchorId="7AA290E5" id="_x0000_t109" coordsize="21600,21600" o:spt="109" path="m,l,21600r21600,l21600,xe">
-                <v:stroke joinstyle="miter"/>
-                <v:path gradientshapeok="t" o:connecttype="rect"/>
-              </v:shapetype>
-              <v:shape id="Flowchart: Process 6" o:spid="_x0000_s1026" type="#_x0000_t109" style="position:absolute;margin-left:4in;margin-top:198pt;width:117pt;height:45pt;z-index:251704320;visibility:visible;mso-wrap-style:square;mso-width-percent:0;mso-height-percent:0;mso-wrap-distance-left:9pt;mso-wrap-distance-top:0;mso-wrap-distance-right:9pt;mso-wrap-distance-bottom:0;mso-position-horizontal:absolute;mso-position-horizontal-relative:text;mso-position-vertical:absolute;mso-position-vertical-relative:text;mso-width-percent:0;mso-height-percent:0;mso-width-relative:margin;mso-height-relative:margin;v-text-anchor:middle" o:gfxdata="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" fillcolor="black [3200]" strokecolor="black [1600]" strokeweight="1pt">
+              <v:shape w14:anchorId="7AA290E5" id="Flowchart: Process 6" o:spid="_x0000_s1027" type="#_x0000_t109" style="position:absolute;margin-left:4in;margin-top:198pt;width:117pt;height:45pt;z-index:251704320;visibility:visible;mso-wrap-style:square;mso-width-percent:0;mso-height-percent:0;mso-wrap-distance-left:9pt;mso-wrap-distance-top:0;mso-wrap-distance-right:9pt;mso-wrap-distance-bottom:0;mso-position-horizontal:absolute;mso-position-horizontal-relative:text;mso-position-vertical:absolute;mso-position-vertical-relative:text;mso-width-percent:0;mso-height-percent:0;mso-width-relative:margin;mso-height-relative:margin;v-text-anchor:middle" o:gfxdata="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" fillcolor="black [3200]" strokecolor="black [1600]" strokeweight="1pt">
                 <v:textbox>
                   <w:txbxContent>
                     <w:p>
@@ -219,10 +583,7 @@
                         <w:jc w:val="center"/>
                       </w:pPr>
                       <w:r>
-                        <w:t>Testing</w:t>
-                      </w:r>
-                      <w:r>
-                        <w:t xml:space="preserve"> dataset</w:t>
+                        <w:t>Testing dataset</w:t>
                       </w:r>
                     </w:p>
                     <w:p>
@@ -248,6 +609,9 @@
         </mc:AlternateContent>
       </w:r>
       <w:r>
+        <w:rPr>
+          <w:noProof/>
+        </w:rPr>
         <mc:AlternateContent>
           <mc:Choice Requires="wps">
             <w:drawing>
@@ -324,10 +688,13 @@
         </mc:AlternateContent>
       </w:r>
       <w:r>
+        <w:rPr>
+          <w:noProof/>
+        </w:rPr>
         <mc:AlternateContent>
           <mc:Choice Requires="wps">
             <w:drawing>
-              <wp:anchor distT="0" distB="0" distL="114300" distR="114300" simplePos="0" relativeHeight="251692032" behindDoc="0" locked="0" layoutInCell="1" allowOverlap="1" wp14:anchorId="06F75089" wp14:editId="0091837F">
+              <wp:anchor distT="0" distB="0" distL="114300" distR="114300" simplePos="0" relativeHeight="251692032" behindDoc="0" locked="0" layoutInCell="1" allowOverlap="1" wp14:anchorId="06F75089" wp14:editId="70DD16F7">
                 <wp:simplePos x="0" y="0"/>
                 <wp:positionH relativeFrom="column">
                   <wp:posOffset>1647190</wp:posOffset>
@@ -388,7 +755,7 @@
           </mc:Choice>
           <mc:Fallback>
             <w:pict>
-              <v:shape w14:anchorId="04B4B53B" id="Straight Arrow Connector 23" o:spid="_x0000_s1026" type="#_x0000_t32" style="position:absolute;margin-left:129.7pt;margin-top:270.65pt;width:0;height:53.65pt;flip:x;z-index:251692032;visibility:visible;mso-wrap-style:square;mso-width-percent:0;mso-height-percent:0;mso-wrap-distance-left:9pt;mso-wrap-distance-top:0;mso-wrap-distance-right:9pt;mso-wrap-distance-bottom:0;mso-position-horizontal:absolute;mso-position-horizontal-relative:text;mso-position-vertical:absolute;mso-position-vertical-relative:text;mso-width-percent:0;mso-height-percent:0;mso-width-relative:margin;mso-height-relative:margin" o:gfxdata="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" strokecolor="black [3213]" strokeweight="2.25pt">
+              <v:shape w14:anchorId="6D20C53C" id="Straight Arrow Connector 23" o:spid="_x0000_s1026" type="#_x0000_t32" style="position:absolute;margin-left:129.7pt;margin-top:270.65pt;width:0;height:53.65pt;flip:x;z-index:251692032;visibility:visible;mso-wrap-style:square;mso-width-percent:0;mso-height-percent:0;mso-wrap-distance-left:9pt;mso-wrap-distance-top:0;mso-wrap-distance-right:9pt;mso-wrap-distance-bottom:0;mso-position-horizontal:absolute;mso-position-horizontal-relative:text;mso-position-vertical:absolute;mso-position-vertical-relative:text;mso-width-percent:0;mso-height-percent:0;mso-width-relative:margin;mso-height-relative:margin" o:gfxdata="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" strokecolor="black [3213]" strokeweight="2.25pt">
                 <v:stroke endarrow="block" joinstyle="miter"/>
               </v:shape>
             </w:pict>
@@ -396,78 +763,9 @@
         </mc:AlternateContent>
       </w:r>
       <w:r>
-        <mc:AlternateContent>
-          <mc:Choice Requires="wps">
-            <w:drawing>
-              <wp:anchor distT="0" distB="0" distL="114300" distR="114300" simplePos="0" relativeHeight="251677696" behindDoc="0" locked="0" layoutInCell="1" allowOverlap="1" wp14:anchorId="69C64C8C" wp14:editId="08820F4C">
-                <wp:simplePos x="0" y="0"/>
-                <wp:positionH relativeFrom="column">
-                  <wp:posOffset>1654810</wp:posOffset>
-                </wp:positionH>
-                <wp:positionV relativeFrom="paragraph">
-                  <wp:posOffset>2513330</wp:posOffset>
-                </wp:positionV>
-                <wp:extent cx="0" cy="466090"/>
-                <wp:effectExtent l="57150" t="0" r="57150" b="48260"/>
-                <wp:wrapNone/>
-                <wp:docPr id="15" name="Straight Arrow Connector 15"/>
-                <wp:cNvGraphicFramePr/>
-                <a:graphic xmlns:a="http://schemas.openxmlformats.org/drawingml/2006/main">
-                  <a:graphicData uri="http://schemas.microsoft.com/office/word/2010/wordprocessingShape">
-                    <wps:wsp>
-                      <wps:cNvCnPr/>
-                      <wps:spPr>
-                        <a:xfrm flipH="1">
-                          <a:off x="0" y="0"/>
-                          <a:ext cx="0" cy="466090"/>
-                        </a:xfrm>
-                        <a:prstGeom prst="straightConnector1">
-                          <a:avLst/>
-                        </a:prstGeom>
-                        <a:ln w="28575">
-                          <a:solidFill>
-                            <a:schemeClr val="tx1"/>
-                          </a:solidFill>
-                          <a:tailEnd type="triangle"/>
-                        </a:ln>
-                      </wps:spPr>
-                      <wps:style>
-                        <a:lnRef idx="1">
-                          <a:schemeClr val="accent1"/>
-                        </a:lnRef>
-                        <a:fillRef idx="0">
-                          <a:schemeClr val="accent1"/>
-                        </a:fillRef>
-                        <a:effectRef idx="0">
-                          <a:schemeClr val="accent1"/>
-                        </a:effectRef>
-                        <a:fontRef idx="minor">
-                          <a:schemeClr val="tx1"/>
-                        </a:fontRef>
-                      </wps:style>
-                      <wps:bodyPr/>
-                    </wps:wsp>
-                  </a:graphicData>
-                </a:graphic>
-                <wp14:sizeRelH relativeFrom="margin">
-                  <wp14:pctWidth>0</wp14:pctWidth>
-                </wp14:sizeRelH>
-                <wp14:sizeRelV relativeFrom="margin">
-                  <wp14:pctHeight>0</wp14:pctHeight>
-                </wp14:sizeRelV>
-              </wp:anchor>
-            </w:drawing>
-          </mc:Choice>
-          <mc:Fallback>
-            <w:pict>
-              <v:shape w14:anchorId="4573F499" id="Straight Arrow Connector 15" o:spid="_x0000_s1026" type="#_x0000_t32" style="position:absolute;margin-left:130.3pt;margin-top:197.9pt;width:0;height:36.7pt;flip:x;z-index:251677696;visibility:visible;mso-wrap-style:square;mso-width-percent:0;mso-height-percent:0;mso-wrap-distance-left:9pt;mso-wrap-distance-top:0;mso-wrap-distance-right:9pt;mso-wrap-distance-bottom:0;mso-position-horizontal:absolute;mso-position-horizontal-relative:text;mso-position-vertical:absolute;mso-position-vertical-relative:text;mso-width-percent:0;mso-height-percent:0;mso-width-relative:margin;mso-height-relative:margin" o:gfxdata="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" strokecolor="black [3213]" strokeweight="2.25pt">
-                <v:stroke endarrow="block" joinstyle="miter"/>
-              </v:shape>
-            </w:pict>
-          </mc:Fallback>
-        </mc:AlternateContent>
-      </w:r>
-      <w:r>
+        <w:rPr>
+          <w:noProof/>
+        </w:rPr>
         <mc:AlternateContent>
           <mc:Choice Requires="wps">
             <w:drawing>
@@ -916,6 +1214,9 @@
         </mc:AlternateContent>
       </w:r>
       <w:r>
+        <w:rPr>
+          <w:noProof/>
+        </w:rPr>
         <mc:AlternateContent>
           <mc:Choice Requires="wps">
             <w:drawing>
@@ -1018,7 +1319,7 @@
           </mc:Choice>
           <mc:Fallback>
             <w:pict>
-              <v:shape w14:anchorId="1E112EE2" id="Flowchart: Process 27" o:spid="_x0000_s1027" type="#_x0000_t109" style="position:absolute;margin-left:180pt;margin-top:405.85pt;width:1in;height:36pt;z-index:251699200;visibility:visible;mso-wrap-style:square;mso-width-percent:0;mso-height-percent:0;mso-wrap-distance-left:9pt;mso-wrap-distance-top:0;mso-wrap-distance-right:9pt;mso-wrap-distance-bottom:0;mso-position-horizontal:absolute;mso-position-horizontal-relative:text;mso-position-vertical:absolute;mso-position-vertical-relative:text;mso-width-percent:0;mso-height-percent:0;mso-width-relative:margin;mso-height-relative:margin;v-text-anchor:middle" o:gfxdata="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" fillcolor="#ffc000 [3207]" strokecolor="#7f5f00 [1607]" strokeweight="1pt">
+              <v:shape w14:anchorId="1E112EE2" id="Flowchart: Process 27" o:spid="_x0000_s1028" type="#_x0000_t109" style="position:absolute;margin-left:180pt;margin-top:405.85pt;width:1in;height:36pt;z-index:251699200;visibility:visible;mso-wrap-style:square;mso-width-percent:0;mso-height-percent:0;mso-wrap-distance-left:9pt;mso-wrap-distance-top:0;mso-wrap-distance-right:9pt;mso-wrap-distance-bottom:0;mso-position-horizontal:absolute;mso-position-horizontal-relative:text;mso-position-vertical:absolute;mso-position-vertical-relative:text;mso-width-percent:0;mso-height-percent:0;mso-width-relative:margin;mso-height-relative:margin;v-text-anchor:middle" o:gfxdata="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" fillcolor="#ffc000 [3207]" strokecolor="#7f5f00 [1607]" strokeweight="1pt">
                 <v:textbox>
                   <w:txbxContent>
                     <w:p>
@@ -1062,6 +1363,9 @@
         </mc:AlternateContent>
       </w:r>
       <w:r>
+        <w:rPr>
+          <w:noProof/>
+        </w:rPr>
         <mc:AlternateContent>
           <mc:Choice Requires="wps">
             <w:drawing>
@@ -1160,7 +1464,7 @@
           </mc:Choice>
           <mc:Fallback>
             <w:pict>
-              <v:shape w14:anchorId="68683037" id="Flowchart: Process 24" o:spid="_x0000_s1028" type="#_x0000_t109" style="position:absolute;margin-left:90pt;margin-top:405.85pt;width:1in;height:35.1pt;z-index:251694080;visibility:visible;mso-wrap-style:square;mso-width-percent:0;mso-height-percent:0;mso-wrap-distance-left:9pt;mso-wrap-distance-top:0;mso-wrap-distance-right:9pt;mso-wrap-distance-bottom:0;mso-position-horizontal:absolute;mso-position-horizontal-relative:text;mso-position-vertical:absolute;mso-position-vertical-relative:text;mso-width-percent:0;mso-height-percent:0;mso-width-relative:margin;mso-height-relative:margin;v-text-anchor:middle" o:gfxdata="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" fillcolor="black [3200]" strokecolor="black [1600]" strokeweight="1pt">
+              <v:shape w14:anchorId="68683037" id="Flowchart: Process 24" o:spid="_x0000_s1029" type="#_x0000_t109" style="position:absolute;margin-left:90pt;margin-top:405.85pt;width:1in;height:35.1pt;z-index:251694080;visibility:visible;mso-wrap-style:square;mso-width-percent:0;mso-height-percent:0;mso-wrap-distance-left:9pt;mso-wrap-distance-top:0;mso-wrap-distance-right:9pt;mso-wrap-distance-bottom:0;mso-position-horizontal:absolute;mso-position-horizontal-relative:text;mso-position-vertical:absolute;mso-position-vertical-relative:text;mso-width-percent:0;mso-height-percent:0;mso-width-relative:margin;mso-height-relative:margin;v-text-anchor:middle" o:gfxdata="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" fillcolor="black [3200]" strokecolor="black [1600]" strokeweight="1pt">
                 <v:textbox>
                   <w:txbxContent>
                     <w:p>
@@ -1200,6 +1504,9 @@
         </mc:AlternateContent>
       </w:r>
       <w:r>
+        <w:rPr>
+          <w:noProof/>
+        </w:rPr>
         <mc:AlternateContent>
           <mc:Choice Requires="wps">
             <w:drawing>
@@ -1296,7 +1603,7 @@
           </mc:Choice>
           <mc:Fallback>
             <w:pict>
-              <v:shape w14:anchorId="014EAE91" id="Flowchart: Process 26" o:spid="_x0000_s1029" type="#_x0000_t109" style="position:absolute;margin-left:0;margin-top:405pt;width:1in;height:36pt;z-index:251697152;visibility:visible;mso-wrap-style:square;mso-width-percent:0;mso-height-percent:0;mso-wrap-distance-left:9pt;mso-wrap-distance-top:0;mso-wrap-distance-right:9pt;mso-wrap-distance-bottom:0;mso-position-horizontal:absolute;mso-position-horizontal-relative:text;mso-position-vertical:absolute;mso-position-vertical-relative:text;mso-width-percent:0;mso-height-percent:0;mso-width-relative:margin;mso-height-relative:margin;v-text-anchor:middle" o:gfxdata="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" fillcolor="#ffc000 [3207]" strokecolor="#7f5f00 [1607]" strokeweight="1pt">
+              <v:shape w14:anchorId="014EAE91" id="Flowchart: Process 26" o:spid="_x0000_s1030" type="#_x0000_t109" style="position:absolute;margin-left:0;margin-top:405pt;width:1in;height:36pt;z-index:251697152;visibility:visible;mso-wrap-style:square;mso-width-percent:0;mso-height-percent:0;mso-wrap-distance-left:9pt;mso-wrap-distance-top:0;mso-wrap-distance-right:9pt;mso-wrap-distance-bottom:0;mso-position-horizontal:absolute;mso-position-horizontal-relative:text;mso-position-vertical:absolute;mso-position-vertical-relative:text;mso-width-percent:0;mso-height-percent:0;mso-width-relative:margin;mso-height-relative:margin;v-text-anchor:middle" o:gfxdata="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" fillcolor="#ffc000 [3207]" strokecolor="#7f5f00 [1607]" strokeweight="1pt">
                 <v:textbox>
                   <w:txbxContent>
                     <w:p>
@@ -1334,10 +1641,13 @@
         </mc:AlternateContent>
       </w:r>
       <w:r>
+        <w:rPr>
+          <w:noProof/>
+        </w:rPr>
         <mc:AlternateContent>
           <mc:Choice Requires="wps">
             <w:drawing>
-              <wp:anchor distT="0" distB="0" distL="114300" distR="114300" simplePos="0" relativeHeight="251689984" behindDoc="0" locked="0" layoutInCell="1" allowOverlap="1" wp14:anchorId="459D0190" wp14:editId="5DAC2DF7">
+              <wp:anchor distT="0" distB="0" distL="114300" distR="114300" simplePos="0" relativeHeight="251689984" behindDoc="0" locked="0" layoutInCell="1" allowOverlap="1" wp14:anchorId="459D0190" wp14:editId="3E19FA26">
                 <wp:simplePos x="0" y="0"/>
                 <wp:positionH relativeFrom="column">
                   <wp:posOffset>816429</wp:posOffset>
@@ -1387,7 +1697,7 @@
                               <w:jc w:val="center"/>
                             </w:pPr>
                             <w:r>
-                              <w:t>5</w:t>
+                              <w:t>6</w:t>
                             </w:r>
                             <w:r>
                               <w:t>. Test holdout</w:t>
@@ -1448,7 +1758,7 @@
           </mc:Choice>
           <mc:Fallback>
             <w:pict>
-              <v:shape w14:anchorId="459D0190" id="Flowchart: Process 22" o:spid="_x0000_s1030" type="#_x0000_t109" style="position:absolute;margin-left:64.3pt;margin-top:324pt;width:133.7pt;height:54pt;z-index:251689984;visibility:visible;mso-wrap-style:square;mso-width-percent:0;mso-height-percent:0;mso-wrap-distance-left:9pt;mso-wrap-distance-top:0;mso-wrap-distance-right:9pt;mso-wrap-distance-bottom:0;mso-position-horizontal:absolute;mso-position-horizontal-relative:text;mso-position-vertical:absolute;mso-position-vertical-relative:text;mso-width-percent:0;mso-height-percent:0;mso-width-relative:margin;mso-height-relative:margin;v-text-anchor:middle" o:gfxdata="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" fillcolor="black [3200]" strokecolor="black [1600]" strokeweight="1pt">
+              <v:shape w14:anchorId="459D0190" id="Flowchart: Process 22" o:spid="_x0000_s1031" type="#_x0000_t109" style="position:absolute;margin-left:64.3pt;margin-top:324pt;width:133.7pt;height:54pt;z-index:251689984;visibility:visible;mso-wrap-style:square;mso-width-percent:0;mso-height-percent:0;mso-wrap-distance-left:9pt;mso-wrap-distance-top:0;mso-wrap-distance-right:9pt;mso-wrap-distance-bottom:0;mso-position-horizontal:absolute;mso-position-horizontal-relative:text;mso-position-vertical:absolute;mso-position-vertical-relative:text;mso-width-percent:0;mso-height-percent:0;mso-width-relative:margin;mso-height-relative:margin;v-text-anchor:middle" o:gfxdata="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" fillcolor="black [3200]" strokecolor="black [1600]" strokeweight="1pt">
                 <v:textbox>
                   <w:txbxContent>
                     <w:p>
@@ -1457,7 +1767,7 @@
                         <w:jc w:val="center"/>
                       </w:pPr>
                       <w:r>
-                        <w:t>5</w:t>
+                        <w:t>6</w:t>
                       </w:r>
                       <w:r>
                         <w:t>. Test holdout</w:t>
@@ -1494,216 +1804,6 @@
                       <w:pPr>
                         <w:pStyle w:val="NoSpacing"/>
                         <w:jc w:val="center"/>
-                      </w:pPr>
-                    </w:p>
-                  </w:txbxContent>
-                </v:textbox>
-              </v:shape>
-            </w:pict>
-          </mc:Fallback>
-        </mc:AlternateContent>
-      </w:r>
-      <w:r>
-        <mc:AlternateContent>
-          <mc:Choice Requires="wps">
-            <w:drawing>
-              <wp:anchor distT="0" distB="0" distL="114300" distR="114300" simplePos="0" relativeHeight="251676672" behindDoc="0" locked="0" layoutInCell="1" allowOverlap="1" wp14:anchorId="760957E2" wp14:editId="316C4D33">
-                <wp:simplePos x="0" y="0"/>
-                <wp:positionH relativeFrom="column">
-                  <wp:posOffset>800100</wp:posOffset>
-                </wp:positionH>
-                <wp:positionV relativeFrom="paragraph">
-                  <wp:posOffset>2982686</wp:posOffset>
-                </wp:positionV>
-                <wp:extent cx="1714500" cy="457200"/>
-                <wp:effectExtent l="0" t="0" r="19050" b="19050"/>
-                <wp:wrapNone/>
-                <wp:docPr id="14" name="Flowchart: Process 14"/>
-                <wp:cNvGraphicFramePr/>
-                <a:graphic xmlns:a="http://schemas.openxmlformats.org/drawingml/2006/main">
-                  <a:graphicData uri="http://schemas.microsoft.com/office/word/2010/wordprocessingShape">
-                    <wps:wsp>
-                      <wps:cNvSpPr/>
-                      <wps:spPr>
-                        <a:xfrm>
-                          <a:off x="0" y="0"/>
-                          <a:ext cx="1714500" cy="457200"/>
-                        </a:xfrm>
-                        <a:prstGeom prst="flowChartProcess">
-                          <a:avLst/>
-                        </a:prstGeom>
-                      </wps:spPr>
-                      <wps:style>
-                        <a:lnRef idx="2">
-                          <a:schemeClr val="dk1">
-                            <a:shade val="50000"/>
-                          </a:schemeClr>
-                        </a:lnRef>
-                        <a:fillRef idx="1">
-                          <a:schemeClr val="dk1"/>
-                        </a:fillRef>
-                        <a:effectRef idx="0">
-                          <a:schemeClr val="dk1"/>
-                        </a:effectRef>
-                        <a:fontRef idx="minor">
-                          <a:schemeClr val="lt1"/>
-                        </a:fontRef>
-                      </wps:style>
-                      <wps:txbx>
-                        <w:txbxContent>
-                          <w:p>
-                            <w:pPr>
-                              <w:pStyle w:val="NoSpacing"/>
-                              <w:jc w:val="center"/>
-                            </w:pPr>
-                            <w:r>
-                              <w:t>4</w:t>
-                            </w:r>
-                            <w:r>
-                              <w:t>. Train</w:t>
-                            </w:r>
-                            <w:r>
-                              <w:t>,</w:t>
-                            </w:r>
-                            <w:r>
-                              <w:t xml:space="preserve"> te</w:t>
-                            </w:r>
-                            <w:r>
-                              <w:t>st</w:t>
-                            </w:r>
-                            <w:r>
-                              <w:t>,</w:t>
-                            </w:r>
-                            <w:r>
-                              <w:t xml:space="preserve"> </w:t>
-                            </w:r>
-                            <w:r>
-                              <w:t>e</w:t>
-                            </w:r>
-                            <w:r>
-                              <w:t>valuate</w:t>
-                            </w:r>
-                          </w:p>
-                          <w:p>
-                            <w:pPr>
-                              <w:pStyle w:val="NoSpacing"/>
-                              <w:jc w:val="center"/>
-                              <w:rPr>
-                                <w:color w:val="FFC000" w:themeColor="accent4"/>
-                              </w:rPr>
-                            </w:pPr>
-                            <w:r>
-                              <w:rPr>
-                                <w:color w:val="FFC000" w:themeColor="accent4"/>
-                              </w:rPr>
-                              <w:t>2</w:t>
-                            </w:r>
-                            <w:r>
-                              <w:rPr>
-                                <w:color w:val="FFC000" w:themeColor="accent4"/>
-                              </w:rPr>
-                              <w:t>0% of time here</w:t>
-                            </w:r>
-                          </w:p>
-                          <w:p>
-                            <w:pPr>
-                              <w:pStyle w:val="NoSpacing"/>
-                              <w:jc w:val="center"/>
-                            </w:pPr>
-                          </w:p>
-                          <w:p>
-                            <w:pPr>
-                              <w:pStyle w:val="NoSpacing"/>
-                            </w:pPr>
-                          </w:p>
-                        </w:txbxContent>
-                      </wps:txbx>
-                      <wps:bodyPr rot="0" spcFirstLastPara="0" vertOverflow="overflow" horzOverflow="overflow" vert="horz" wrap="square" lIns="91440" tIns="45720" rIns="91440" bIns="45720" numCol="1" spcCol="0" rtlCol="0" fromWordArt="0" anchor="ctr" anchorCtr="0" forceAA="0" compatLnSpc="1">
-                        <a:prstTxWarp prst="textNoShape">
-                          <a:avLst/>
-                        </a:prstTxWarp>
-                        <a:noAutofit/>
-                      </wps:bodyPr>
-                    </wps:wsp>
-                  </a:graphicData>
-                </a:graphic>
-                <wp14:sizeRelH relativeFrom="margin">
-                  <wp14:pctWidth>0</wp14:pctWidth>
-                </wp14:sizeRelH>
-                <wp14:sizeRelV relativeFrom="margin">
-                  <wp14:pctHeight>0</wp14:pctHeight>
-                </wp14:sizeRelV>
-              </wp:anchor>
-            </w:drawing>
-          </mc:Choice>
-          <mc:Fallback>
-            <w:pict>
-              <v:shape w14:anchorId="760957E2" id="Flowchart: Process 14" o:spid="_x0000_s1031" type="#_x0000_t109" style="position:absolute;margin-left:63pt;margin-top:234.85pt;width:135pt;height:36pt;z-index:251676672;visibility:visible;mso-wrap-style:square;mso-width-percent:0;mso-height-percent:0;mso-wrap-distance-left:9pt;mso-wrap-distance-top:0;mso-wrap-distance-right:9pt;mso-wrap-distance-bottom:0;mso-position-horizontal:absolute;mso-position-horizontal-relative:text;mso-position-vertical:absolute;mso-position-vertical-relative:text;mso-width-percent:0;mso-height-percent:0;mso-width-relative:margin;mso-height-relative:margin;v-text-anchor:middle" o:gfxdata="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" fillcolor="black [3200]" strokecolor="black [1600]" strokeweight="1pt">
-                <v:textbox>
-                  <w:txbxContent>
-                    <w:p>
-                      <w:pPr>
-                        <w:pStyle w:val="NoSpacing"/>
-                        <w:jc w:val="center"/>
-                      </w:pPr>
-                      <w:r>
-                        <w:t>4</w:t>
-                      </w:r>
-                      <w:r>
-                        <w:t>. Train</w:t>
-                      </w:r>
-                      <w:r>
-                        <w:t>,</w:t>
-                      </w:r>
-                      <w:r>
-                        <w:t xml:space="preserve"> te</w:t>
-                      </w:r>
-                      <w:r>
-                        <w:t>st</w:t>
-                      </w:r>
-                      <w:r>
-                        <w:t>,</w:t>
-                      </w:r>
-                      <w:r>
-                        <w:t xml:space="preserve"> </w:t>
-                      </w:r>
-                      <w:r>
-                        <w:t>e</w:t>
-                      </w:r>
-                      <w:r>
-                        <w:t>valuate</w:t>
-                      </w:r>
-                    </w:p>
-                    <w:p>
-                      <w:pPr>
-                        <w:pStyle w:val="NoSpacing"/>
-                        <w:jc w:val="center"/>
-                        <w:rPr>
-                          <w:color w:val="FFC000" w:themeColor="accent4"/>
-                        </w:rPr>
-                      </w:pPr>
-                      <w:r>
-                        <w:rPr>
-                          <w:color w:val="FFC000" w:themeColor="accent4"/>
-                        </w:rPr>
-                        <w:t>2</w:t>
-                      </w:r>
-                      <w:r>
-                        <w:rPr>
-                          <w:color w:val="FFC000" w:themeColor="accent4"/>
-                        </w:rPr>
-                        <w:t>0% of time here</w:t>
-                      </w:r>
-                    </w:p>
-                    <w:p>
-                      <w:pPr>
-                        <w:pStyle w:val="NoSpacing"/>
-                        <w:jc w:val="center"/>
-                      </w:pPr>
-                    </w:p>
-                    <w:p>
-                      <w:pPr>
-                        <w:pStyle w:val="NoSpacing"/>
                       </w:pPr>
                     </w:p>
                   </w:txbxContent>
@@ -2340,6 +2440,9 @@
         </mc:AlternateContent>
       </w:r>
       <w:r>
+        <w:rPr>
+          <w:noProof/>
+        </w:rPr>
         <mc:AlternateContent>
           <mc:Choice Requires="wps">
             <w:drawing>

</xml_diff>